<commit_message>
🔦 [phys2] Worked on ww1 docx
</commit_message>
<xml_diff>
--- a/SY21-22/12ST2/SEM2/4/genphys-2/ww1.docx
+++ b/SY21-22/12ST2/SEM2/4/genphys-2/ww1.docx
@@ -124,32 +124,40 @@
         <w:rPr>
           <w:rFonts w:ascii="Roboto Light" w:hAnsi="Roboto Light"/>
         </w:rPr>
-        <w:t>current flows west</w:t>
-      </w:r>
-      <w:r>
-        <w:rPr>
-          <w:rFonts w:ascii="Roboto Light" w:hAnsi="Roboto Light"/>
-        </w:rPr>
-        <w:t xml:space="preserve"> through a </w:t>
+        <w:t>current</w:t>
+      </w:r>
+      <w:r>
+        <w:rPr>
+          <w:rFonts w:ascii="Roboto Light" w:hAnsi="Roboto Light"/>
+        </w:rPr>
+        <w:t xml:space="preserve"> </w:t>
       </w:r>
       <m:oMath>
         <m:r>
           <w:rPr>
             <w:rFonts w:ascii="Cambria Math" w:hAnsi="Cambria Math"/>
           </w:rPr>
-          <m:t>75</m:t>
+          <m:t>15A</m:t>
         </m:r>
+      </m:oMath>
+      <w:r>
+        <w:rPr>
+          <w:rFonts w:ascii="Roboto Light" w:hAnsi="Roboto Light"/>
+        </w:rPr>
+        <w:t xml:space="preserve"> flows west</w:t>
+      </w:r>
+      <w:r>
+        <w:rPr>
+          <w:rFonts w:ascii="Roboto Light" w:hAnsi="Roboto Light"/>
+        </w:rPr>
+        <w:t xml:space="preserve"> through a </w:t>
+      </w:r>
+      <m:oMath>
         <m:r>
           <w:rPr>
             <w:rFonts w:ascii="Cambria Math" w:hAnsi="Cambria Math"/>
           </w:rPr>
-          <m:t xml:space="preserve"> </m:t>
-        </m:r>
-        <m:r>
-          <w:rPr>
-            <w:rFonts w:ascii="Cambria Math" w:hAnsi="Cambria Math"/>
-          </w:rPr>
-          <m:t>cm</m:t>
+          <m:t>75 cm</m:t>
         </m:r>
       </m:oMath>
       <w:r>
@@ -189,9 +197,257 @@
         <w:spacing w:after="0" w:line="240" w:lineRule="auto"/>
         <w:ind w:left="1440"/>
         <w:rPr>
-          <w:rFonts w:ascii="Roboto Light" w:hAnsi="Roboto Light"/>
-        </w:rPr>
-      </w:pPr>
+          <w:rFonts w:ascii="Roboto Light" w:eastAsiaTheme="minorEastAsia" w:hAnsi="Roboto Light"/>
+        </w:rPr>
+      </w:pPr>
+      <m:oMathPara>
+        <m:oMathParaPr>
+          <m:jc m:val="left"/>
+        </m:oMathParaPr>
+        <m:oMath>
+          <m:sSub>
+            <m:sSubPr>
+              <m:ctrlPr>
+                <w:rPr>
+                  <w:rFonts w:ascii="Cambria Math" w:hAnsi="Cambria Math"/>
+                  <w:i/>
+                </w:rPr>
+              </m:ctrlPr>
+            </m:sSubPr>
+            <m:e>
+              <m:r>
+                <w:rPr>
+                  <w:rFonts w:ascii="Cambria Math" w:hAnsi="Cambria Math"/>
+                </w:rPr>
+                <m:t>F</m:t>
+              </m:r>
+            </m:e>
+            <m:sub>
+              <m:r>
+                <w:rPr>
+                  <w:rFonts w:ascii="Cambria Math" w:hAnsi="Cambria Math"/>
+                </w:rPr>
+                <m:t>B</m:t>
+              </m:r>
+            </m:sub>
+          </m:sSub>
+          <m:r>
+            <w:rPr>
+              <w:rFonts w:ascii="Cambria Math" w:hAnsi="Cambria Math"/>
+            </w:rPr>
+            <m:t>=I</m:t>
+          </m:r>
+          <m:r>
+            <m:rPr>
+              <m:sty m:val="p"/>
+            </m:rPr>
+            <w:rPr>
+              <w:rFonts w:ascii="Cambria Math" w:hAnsi="Cambria Math"/>
+            </w:rPr>
+            <m:t>⋅</m:t>
+          </m:r>
+          <m:r>
+            <w:rPr>
+              <w:rFonts w:ascii="Cambria Math" w:hAnsi="Cambria Math"/>
+            </w:rPr>
+            <m:t>L</m:t>
+          </m:r>
+          <m:r>
+            <m:rPr>
+              <m:sty m:val="p"/>
+            </m:rPr>
+            <w:rPr>
+              <w:rFonts w:ascii="Cambria Math" w:hAnsi="Cambria Math"/>
+            </w:rPr>
+            <m:t>⋅</m:t>
+          </m:r>
+          <m:r>
+            <w:rPr>
+              <w:rFonts w:ascii="Cambria Math" w:hAnsi="Cambria Math"/>
+            </w:rPr>
+            <m:t>B</m:t>
+          </m:r>
+          <m:r>
+            <m:rPr>
+              <m:sty m:val="p"/>
+            </m:rPr>
+            <w:rPr>
+              <w:rFonts w:ascii="Cambria Math" w:hAnsi="Cambria Math"/>
+            </w:rPr>
+            <m:t>⋅</m:t>
+          </m:r>
+          <m:r>
+            <w:rPr>
+              <w:rFonts w:ascii="Cambria Math" w:hAnsi="Cambria Math"/>
+            </w:rPr>
+            <m:t xml:space="preserve">sin </m:t>
+          </m:r>
+          <m:r>
+            <m:rPr>
+              <m:sty m:val="p"/>
+            </m:rPr>
+            <w:rPr>
+              <w:rFonts w:ascii="Cambria Math" w:hAnsi="Cambria Math"/>
+            </w:rPr>
+            <m:t>θ</m:t>
+          </m:r>
+          <m:r>
+            <w:rPr>
+              <w:rFonts w:ascii="Cambria Math" w:eastAsiaTheme="minorEastAsia" w:hAnsi="Cambria Math"/>
+            </w:rPr>
+            <m:t>=15</m:t>
+          </m:r>
+          <m:r>
+            <w:rPr>
+              <w:rFonts w:ascii="Cambria Math" w:eastAsiaTheme="minorEastAsia" w:hAnsi="Cambria Math"/>
+            </w:rPr>
+            <m:t xml:space="preserve"> A</m:t>
+          </m:r>
+          <m:r>
+            <m:rPr>
+              <m:sty m:val="p"/>
+            </m:rPr>
+            <w:rPr>
+              <w:rFonts w:ascii="Cambria Math" w:eastAsiaTheme="minorEastAsia" w:hAnsi="Cambria Math"/>
+            </w:rPr>
+            <m:t>⋅</m:t>
+          </m:r>
+          <m:r>
+            <m:rPr>
+              <m:sty m:val="p"/>
+            </m:rPr>
+            <w:rPr>
+              <w:rFonts w:ascii="Cambria Math" w:eastAsiaTheme="minorEastAsia" w:hAnsi="Cambria Math"/>
+            </w:rPr>
+            <m:t>0.75 m</m:t>
+          </m:r>
+          <m:r>
+            <m:rPr>
+              <m:sty m:val="p"/>
+            </m:rPr>
+            <w:rPr>
+              <w:rFonts w:ascii="Cambria Math" w:eastAsiaTheme="minorEastAsia" w:hAnsi="Cambria Math"/>
+            </w:rPr>
+            <m:t>⋅</m:t>
+          </m:r>
+          <m:r>
+            <m:rPr>
+              <m:sty m:val="p"/>
+            </m:rPr>
+            <w:rPr>
+              <w:rFonts w:ascii="Cambria Math" w:eastAsiaTheme="minorEastAsia" w:hAnsi="Cambria Math"/>
+            </w:rPr>
+            <m:t>12T</m:t>
+          </m:r>
+          <m:r>
+            <m:rPr>
+              <m:sty m:val="p"/>
+            </m:rPr>
+            <w:rPr>
+              <w:rFonts w:ascii="Cambria Math" w:eastAsiaTheme="minorEastAsia" w:hAnsi="Cambria Math"/>
+            </w:rPr>
+            <m:t>⋅</m:t>
+          </m:r>
+          <m:r>
+            <m:rPr>
+              <m:sty m:val="p"/>
+            </m:rPr>
+            <w:rPr>
+              <w:rFonts w:ascii="Cambria Math" w:eastAsiaTheme="minorEastAsia" w:hAnsi="Cambria Math"/>
+            </w:rPr>
+            <m:t>sin</m:t>
+          </m:r>
+          <m:r>
+            <w:rPr>
+              <w:rFonts w:ascii="Cambria Math" w:eastAsiaTheme="minorEastAsia" w:hAnsi="Cambria Math"/>
+            </w:rPr>
+            <m:t xml:space="preserve"> 90</m:t>
+          </m:r>
+          <m:r>
+            <m:rPr>
+              <m:sty m:val="p"/>
+            </m:rPr>
+            <w:rPr>
+              <w:rFonts w:ascii="Cambria Math" w:eastAsiaTheme="minorEastAsia" w:hAnsi="Cambria Math"/>
+            </w:rPr>
+            <m:t>°</m:t>
+          </m:r>
+        </m:oMath>
+      </m:oMathPara>
+    </w:p>
+    <w:p>
+      <w:pPr>
+        <w:pStyle w:val="ListParagraph"/>
+        <w:spacing w:after="0" w:line="240" w:lineRule="auto"/>
+        <w:ind w:left="1440"/>
+        <w:rPr>
+          <w:rFonts w:ascii="Roboto Light" w:hAnsi="Roboto Light"/>
+          <w:color w:val="FFFFFF" w:themeColor="background1"/>
+        </w:rPr>
+      </w:pPr>
+      <m:oMathPara>
+        <m:oMathParaPr>
+          <m:jc m:val="left"/>
+        </m:oMathParaPr>
+        <m:oMath>
+          <m:sSub>
+            <m:sSubPr>
+              <m:ctrlPr>
+                <w:rPr>
+                  <w:rFonts w:ascii="Cambria Math" w:hAnsi="Cambria Math"/>
+                  <w:i/>
+                  <w:color w:val="FFFFFF" w:themeColor="background1"/>
+                  <w:highlight w:val="black"/>
+                </w:rPr>
+              </m:ctrlPr>
+            </m:sSubPr>
+            <m:e>
+              <m:r>
+                <w:rPr>
+                  <w:rFonts w:ascii="Cambria Math" w:hAnsi="Cambria Math"/>
+                  <w:color w:val="FFFFFF" w:themeColor="background1"/>
+                  <w:highlight w:val="black"/>
+                </w:rPr>
+                <m:t>F</m:t>
+              </m:r>
+            </m:e>
+            <m:sub>
+              <m:r>
+                <w:rPr>
+                  <w:rFonts w:ascii="Cambria Math" w:hAnsi="Cambria Math"/>
+                  <w:color w:val="FFFFFF" w:themeColor="background1"/>
+                  <w:highlight w:val="black"/>
+                </w:rPr>
+                <m:t>B</m:t>
+              </m:r>
+            </m:sub>
+          </m:sSub>
+          <m:r>
+            <w:rPr>
+              <w:rFonts w:ascii="Cambria Math" w:hAnsi="Cambria Math"/>
+              <w:color w:val="FFFFFF" w:themeColor="background1"/>
+              <w:highlight w:val="black"/>
+            </w:rPr>
+            <m:t>=135 N=-135</m:t>
+          </m:r>
+          <m:r>
+            <w:rPr>
+              <w:rFonts w:ascii="Cambria Math" w:hAnsi="Cambria Math"/>
+              <w:color w:val="FFFFFF" w:themeColor="background1"/>
+              <w:highlight w:val="black"/>
+            </w:rPr>
+            <m:t xml:space="preserve"> </m:t>
+          </m:r>
+          <m:r>
+            <w:rPr>
+              <w:rFonts w:ascii="Cambria Math" w:hAnsi="Cambria Math"/>
+              <w:color w:val="FFFFFF" w:themeColor="background1"/>
+              <w:highlight w:val="black"/>
+            </w:rPr>
+            <m:t>j</m:t>
+          </m:r>
+        </m:oMath>
+      </m:oMathPara>
     </w:p>
     <w:p>
       <w:pPr>
@@ -303,9 +559,218 @@
         <w:spacing w:after="0" w:line="240" w:lineRule="auto"/>
         <w:ind w:left="1440"/>
         <w:rPr>
-          <w:rFonts w:ascii="Roboto Light" w:hAnsi="Roboto Light"/>
-        </w:rPr>
-      </w:pPr>
+          <w:rFonts w:ascii="Roboto Light" w:eastAsiaTheme="minorEastAsia" w:hAnsi="Roboto Light"/>
+        </w:rPr>
+      </w:pPr>
+      <m:oMathPara>
+        <m:oMathParaPr>
+          <m:jc m:val="left"/>
+        </m:oMathParaPr>
+        <m:oMath>
+          <m:sSub>
+            <m:sSubPr>
+              <m:ctrlPr>
+                <w:rPr>
+                  <w:rFonts w:ascii="Cambria Math" w:eastAsiaTheme="minorEastAsia" w:hAnsi="Cambria Math"/>
+                  <w:i/>
+                </w:rPr>
+              </m:ctrlPr>
+            </m:sSubPr>
+            <m:e>
+              <m:r>
+                <w:rPr>
+                  <w:rFonts w:ascii="Cambria Math" w:eastAsiaTheme="minorEastAsia" w:hAnsi="Cambria Math"/>
+                </w:rPr>
+                <m:t>F</m:t>
+              </m:r>
+            </m:e>
+            <m:sub>
+              <m:r>
+                <w:rPr>
+                  <w:rFonts w:ascii="Cambria Math" w:eastAsiaTheme="minorEastAsia" w:hAnsi="Cambria Math"/>
+                </w:rPr>
+                <m:t>B</m:t>
+              </m:r>
+            </m:sub>
+          </m:sSub>
+          <m:r>
+            <w:rPr>
+              <w:rFonts w:ascii="Cambria Math" w:eastAsiaTheme="minorEastAsia" w:hAnsi="Cambria Math"/>
+            </w:rPr>
+            <m:t>=qvB</m:t>
+          </m:r>
+          <m:r>
+            <m:rPr>
+              <m:sty m:val="p"/>
+            </m:rPr>
+            <w:rPr>
+              <w:rFonts w:ascii="Cambria Math" w:eastAsiaTheme="minorEastAsia" w:hAnsi="Cambria Math"/>
+            </w:rPr>
+            <m:t>⋅</m:t>
+          </m:r>
+          <m:r>
+            <w:rPr>
+              <w:rFonts w:ascii="Cambria Math" w:eastAsiaTheme="minorEastAsia" w:hAnsi="Cambria Math"/>
+            </w:rPr>
+            <m:t>sin</m:t>
+          </m:r>
+          <m:r>
+            <m:rPr>
+              <m:sty m:val="p"/>
+            </m:rPr>
+            <w:rPr>
+              <w:rFonts w:ascii="Cambria Math" w:eastAsiaTheme="minorEastAsia" w:hAnsi="Cambria Math"/>
+            </w:rPr>
+            <m:t>θ</m:t>
+          </m:r>
+          <m:r>
+            <m:rPr>
+              <m:sty m:val="p"/>
+            </m:rPr>
+            <w:rPr>
+              <w:rFonts w:ascii="Cambria Math" w:eastAsiaTheme="minorEastAsia" w:hAnsi="Cambria Math"/>
+            </w:rPr>
+            <m:t>=1.6</m:t>
+          </m:r>
+          <m:r>
+            <m:rPr>
+              <m:sty m:val="p"/>
+            </m:rPr>
+            <w:rPr>
+              <w:rFonts w:ascii="Cambria Math" w:eastAsiaTheme="minorEastAsia" w:hAnsi="Cambria Math"/>
+            </w:rPr>
+            <m:t>×</m:t>
+          </m:r>
+          <m:sSup>
+            <m:sSupPr>
+              <m:ctrlPr>
+                <w:rPr>
+                  <w:rFonts w:ascii="Cambria Math" w:eastAsiaTheme="minorEastAsia" w:hAnsi="Cambria Math"/>
+                </w:rPr>
+              </m:ctrlPr>
+            </m:sSupPr>
+            <m:e>
+              <m:r>
+                <m:rPr>
+                  <m:sty m:val="p"/>
+                </m:rPr>
+                <w:rPr>
+                  <w:rFonts w:ascii="Cambria Math" w:eastAsiaTheme="minorEastAsia" w:hAnsi="Cambria Math"/>
+                </w:rPr>
+                <m:t>10</m:t>
+              </m:r>
+            </m:e>
+            <m:sup>
+              <m:r>
+                <m:rPr>
+                  <m:sty m:val="p"/>
+                </m:rPr>
+                <w:rPr>
+                  <w:rFonts w:ascii="Cambria Math" w:eastAsiaTheme="minorEastAsia" w:hAnsi="Cambria Math"/>
+                </w:rPr>
+                <m:t>-19</m:t>
+              </m:r>
+            </m:sup>
+          </m:sSup>
+          <m:r>
+            <m:rPr>
+              <m:sty m:val="p"/>
+            </m:rPr>
+            <w:rPr>
+              <w:rFonts w:ascii="Cambria Math" w:eastAsiaTheme="minorEastAsia" w:hAnsi="Cambria Math"/>
+            </w:rPr>
+            <m:t xml:space="preserve"> C</m:t>
+          </m:r>
+          <m:r>
+            <m:rPr>
+              <m:sty m:val="p"/>
+            </m:rPr>
+            <w:rPr>
+              <w:rFonts w:ascii="Cambria Math" w:eastAsiaTheme="minorEastAsia" w:hAnsi="Cambria Math"/>
+            </w:rPr>
+            <m:t>⋅</m:t>
+          </m:r>
+          <m:r>
+            <w:rPr>
+              <w:rFonts w:ascii="Cambria Math" w:eastAsiaTheme="minorEastAsia" w:hAnsi="Cambria Math"/>
+            </w:rPr>
+            <m:t>300000</m:t>
+          </m:r>
+          <m:r>
+            <w:rPr>
+              <w:rFonts w:ascii="Cambria Math" w:eastAsiaTheme="minorEastAsia" w:hAnsi="Cambria Math"/>
+            </w:rPr>
+            <m:t xml:space="preserve"> </m:t>
+          </m:r>
+          <m:f>
+            <m:fPr>
+              <m:ctrlPr>
+                <w:rPr>
+                  <w:rFonts w:ascii="Cambria Math" w:eastAsiaTheme="minorEastAsia" w:hAnsi="Cambria Math"/>
+                </w:rPr>
+              </m:ctrlPr>
+            </m:fPr>
+            <m:num>
+              <m:r>
+                <w:rPr>
+                  <w:rFonts w:ascii="Cambria Math" w:eastAsiaTheme="minorEastAsia" w:hAnsi="Cambria Math"/>
+                </w:rPr>
+                <m:t>m</m:t>
+              </m:r>
+              <m:ctrlPr>
+                <w:rPr>
+                  <w:rFonts w:ascii="Cambria Math" w:eastAsiaTheme="minorEastAsia" w:hAnsi="Cambria Math"/>
+                  <w:i/>
+                </w:rPr>
+              </m:ctrlPr>
+            </m:num>
+            <m:den>
+              <m:r>
+                <w:rPr>
+                  <w:rFonts w:ascii="Cambria Math" w:eastAsiaTheme="minorEastAsia" w:hAnsi="Cambria Math"/>
+                </w:rPr>
+                <m:t>s</m:t>
+              </m:r>
+              <m:ctrlPr>
+                <w:rPr>
+                  <w:rFonts w:ascii="Cambria Math" w:eastAsiaTheme="minorEastAsia" w:hAnsi="Cambria Math"/>
+                  <w:i/>
+                </w:rPr>
+              </m:ctrlPr>
+            </m:den>
+          </m:f>
+          <m:r>
+            <m:rPr>
+              <m:sty m:val="p"/>
+            </m:rPr>
+            <w:rPr>
+              <w:rFonts w:ascii="Cambria Math" w:eastAsiaTheme="minorEastAsia" w:hAnsi="Cambria Math"/>
+            </w:rPr>
+            <m:t>⋅</m:t>
+          </m:r>
+          <m:r>
+            <w:rPr>
+              <w:rFonts w:ascii="Cambria Math" w:eastAsiaTheme="minorEastAsia" w:hAnsi="Cambria Math"/>
+            </w:rPr>
+            <m:t>20 T</m:t>
+          </m:r>
+          <m:r>
+            <m:rPr>
+              <m:sty m:val="p"/>
+            </m:rPr>
+            <w:rPr>
+              <w:rFonts w:ascii="Cambria Math" w:eastAsiaTheme="minorEastAsia" w:hAnsi="Cambria Math"/>
+            </w:rPr>
+            <m:t>⋅</m:t>
+          </m:r>
+          <m:r>
+            <w:rPr>
+              <w:rFonts w:ascii="Cambria Math" w:eastAsiaTheme="minorEastAsia" w:hAnsi="Cambria Math"/>
+            </w:rPr>
+            <m:t>sin 90</m:t>
+          </m:r>
+        </m:oMath>
+      </m:oMathPara>
     </w:p>
     <w:p>
       <w:pPr>
@@ -313,7 +778,181 @@
         <w:spacing w:after="0" w:line="240" w:lineRule="auto"/>
         <w:ind w:left="1440"/>
         <w:rPr>
-          <w:rFonts w:ascii="Roboto Light" w:hAnsi="Roboto Light"/>
+          <w:rFonts w:ascii="Roboto Light" w:eastAsiaTheme="minorEastAsia" w:hAnsi="Roboto Light"/>
+          <w:color w:val="FFFFFF" w:themeColor="background1"/>
+        </w:rPr>
+      </w:pPr>
+      <m:oMathPara>
+        <m:oMathParaPr>
+          <m:jc m:val="left"/>
+        </m:oMathParaPr>
+        <m:oMath>
+          <m:sSub>
+            <m:sSubPr>
+              <m:ctrlPr>
+                <w:rPr>
+                  <w:rFonts w:ascii="Cambria Math" w:eastAsiaTheme="minorEastAsia" w:hAnsi="Cambria Math"/>
+                  <w:i/>
+                  <w:color w:val="FFFFFF" w:themeColor="background1"/>
+                  <w:highlight w:val="black"/>
+                </w:rPr>
+              </m:ctrlPr>
+            </m:sSubPr>
+            <m:e>
+              <m:r>
+                <w:rPr>
+                  <w:rFonts w:ascii="Cambria Math" w:eastAsiaTheme="minorEastAsia" w:hAnsi="Cambria Math"/>
+                  <w:color w:val="FFFFFF" w:themeColor="background1"/>
+                  <w:highlight w:val="black"/>
+                </w:rPr>
+                <m:t>F</m:t>
+              </m:r>
+            </m:e>
+            <m:sub>
+              <m:r>
+                <w:rPr>
+                  <w:rFonts w:ascii="Cambria Math" w:eastAsiaTheme="minorEastAsia" w:hAnsi="Cambria Math"/>
+                  <w:color w:val="FFFFFF" w:themeColor="background1"/>
+                  <w:highlight w:val="black"/>
+                </w:rPr>
+                <m:t>B</m:t>
+              </m:r>
+            </m:sub>
+          </m:sSub>
+          <m:r>
+            <w:rPr>
+              <w:rFonts w:ascii="Cambria Math" w:eastAsiaTheme="minorEastAsia" w:hAnsi="Cambria Math"/>
+              <w:color w:val="FFFFFF" w:themeColor="background1"/>
+              <w:highlight w:val="black"/>
+            </w:rPr>
+            <m:t>=9.6</m:t>
+          </m:r>
+          <m:r>
+            <m:rPr>
+              <m:sty m:val="p"/>
+            </m:rPr>
+            <w:rPr>
+              <w:rFonts w:ascii="Cambria Math" w:eastAsiaTheme="minorEastAsia" w:hAnsi="Cambria Math"/>
+              <w:color w:val="FFFFFF" w:themeColor="background1"/>
+              <w:highlight w:val="black"/>
+            </w:rPr>
+            <m:t>×</m:t>
+          </m:r>
+          <m:sSup>
+            <m:sSupPr>
+              <m:ctrlPr>
+                <w:rPr>
+                  <w:rFonts w:ascii="Cambria Math" w:eastAsiaTheme="minorEastAsia" w:hAnsi="Cambria Math"/>
+                  <w:i/>
+                  <w:color w:val="FFFFFF" w:themeColor="background1"/>
+                  <w:highlight w:val="black"/>
+                </w:rPr>
+              </m:ctrlPr>
+            </m:sSupPr>
+            <m:e>
+              <m:r>
+                <w:rPr>
+                  <w:rFonts w:ascii="Cambria Math" w:eastAsiaTheme="minorEastAsia" w:hAnsi="Cambria Math"/>
+                  <w:color w:val="FFFFFF" w:themeColor="background1"/>
+                  <w:highlight w:val="black"/>
+                </w:rPr>
+                <m:t>10</m:t>
+              </m:r>
+              <m:ctrlPr>
+                <w:rPr>
+                  <w:rFonts w:ascii="Cambria Math" w:eastAsiaTheme="minorEastAsia" w:hAnsi="Cambria Math"/>
+                  <w:color w:val="FFFFFF" w:themeColor="background1"/>
+                  <w:highlight w:val="black"/>
+                </w:rPr>
+              </m:ctrlPr>
+            </m:e>
+            <m:sup>
+              <m:r>
+                <w:rPr>
+                  <w:rFonts w:ascii="Cambria Math" w:eastAsiaTheme="minorEastAsia" w:hAnsi="Cambria Math"/>
+                  <w:color w:val="FFFFFF" w:themeColor="background1"/>
+                  <w:highlight w:val="black"/>
+                </w:rPr>
+                <m:t>-13</m:t>
+              </m:r>
+            </m:sup>
+          </m:sSup>
+          <m:r>
+            <w:rPr>
+              <w:rFonts w:ascii="Cambria Math" w:eastAsiaTheme="minorEastAsia" w:hAnsi="Cambria Math"/>
+              <w:color w:val="FFFFFF" w:themeColor="background1"/>
+              <w:highlight w:val="black"/>
+            </w:rPr>
+            <m:t>N=9.6</m:t>
+          </m:r>
+          <m:r>
+            <m:rPr>
+              <m:sty m:val="p"/>
+            </m:rPr>
+            <w:rPr>
+              <w:rFonts w:ascii="Cambria Math" w:eastAsiaTheme="minorEastAsia" w:hAnsi="Cambria Math"/>
+              <w:color w:val="FFFFFF" w:themeColor="background1"/>
+              <w:highlight w:val="black"/>
+            </w:rPr>
+            <m:t>×</m:t>
+          </m:r>
+          <m:sSup>
+            <m:sSupPr>
+              <m:ctrlPr>
+                <w:rPr>
+                  <w:rFonts w:ascii="Cambria Math" w:eastAsiaTheme="minorEastAsia" w:hAnsi="Cambria Math"/>
+                  <w:i/>
+                  <w:color w:val="FFFFFF" w:themeColor="background1"/>
+                  <w:highlight w:val="black"/>
+                </w:rPr>
+              </m:ctrlPr>
+            </m:sSupPr>
+            <m:e>
+              <m:r>
+                <w:rPr>
+                  <w:rFonts w:ascii="Cambria Math" w:eastAsiaTheme="minorEastAsia" w:hAnsi="Cambria Math"/>
+                  <w:color w:val="FFFFFF" w:themeColor="background1"/>
+                  <w:highlight w:val="black"/>
+                </w:rPr>
+                <m:t>10</m:t>
+              </m:r>
+              <m:ctrlPr>
+                <w:rPr>
+                  <w:rFonts w:ascii="Cambria Math" w:eastAsiaTheme="minorEastAsia" w:hAnsi="Cambria Math"/>
+                  <w:color w:val="FFFFFF" w:themeColor="background1"/>
+                  <w:highlight w:val="black"/>
+                </w:rPr>
+              </m:ctrlPr>
+            </m:e>
+            <m:sup>
+              <m:r>
+                <w:rPr>
+                  <w:rFonts w:ascii="Cambria Math" w:eastAsiaTheme="minorEastAsia" w:hAnsi="Cambria Math"/>
+                  <w:color w:val="FFFFFF" w:themeColor="background1"/>
+                  <w:highlight w:val="black"/>
+                </w:rPr>
+                <m:t>-13</m:t>
+              </m:r>
+            </m:sup>
+          </m:sSup>
+          <m:r>
+            <w:rPr>
+              <w:rFonts w:ascii="Cambria Math" w:eastAsiaTheme="minorEastAsia" w:hAnsi="Cambria Math"/>
+              <w:color w:val="FFFFFF" w:themeColor="background1"/>
+              <w:highlight w:val="black"/>
+            </w:rPr>
+            <m:t xml:space="preserve"> k</m:t>
+          </m:r>
+        </m:oMath>
+      </m:oMathPara>
+    </w:p>
+    <w:p>
+      <w:pPr>
+        <w:pStyle w:val="ListParagraph"/>
+        <w:spacing w:after="0" w:line="240" w:lineRule="auto"/>
+        <w:ind w:left="1440"/>
+        <w:rPr>
+          <w:rFonts w:ascii="Roboto Light" w:eastAsiaTheme="minorEastAsia" w:hAnsi="Roboto Light"/>
         </w:rPr>
       </w:pPr>
     </w:p>
@@ -371,6 +1010,7 @@
       <w:r>
         <w:rPr>
           <w:rFonts w:ascii="Roboto Light" w:hAnsi="Roboto Light"/>
+          <w:noProof/>
         </w:rPr>
         <w:drawing>
           <wp:inline distT="0" distB="0" distL="0" distR="0" wp14:anchorId="2BF910B9" wp14:editId="7704C775">
@@ -424,38 +1064,62 @@
         <w:pStyle w:val="ListParagraph"/>
         <w:spacing w:after="0" w:line="240" w:lineRule="auto"/>
         <w:ind w:left="2160"/>
-        <w:rPr>
-          <w:rFonts w:ascii="Roboto Light" w:hAnsi="Roboto Light"/>
-        </w:rPr>
-      </w:pPr>
-      <m:oMath>
-        <m:r>
-          <w:rPr>
-            <w:rFonts w:ascii="Cambria Math" w:hAnsi="Cambria Math"/>
-          </w:rPr>
-          <m:t>F=</m:t>
-        </m:r>
-      </m:oMath>
-      <w:r>
-        <w:rPr>
-          <w:rFonts w:ascii="Roboto Light" w:eastAsiaTheme="minorEastAsia" w:hAnsi="Roboto Light"/>
-        </w:rPr>
-        <w:t xml:space="preserve"> West</w:t>
-      </w:r>
-      <w:r>
-        <w:rPr>
-          <w:rFonts w:ascii="Roboto Light" w:hAnsi="Roboto Light"/>
-        </w:rPr>
-        <w:t xml:space="preserve"> / </w:t>
-      </w:r>
-      <m:oMath>
-        <m:r>
-          <w:rPr>
-            <w:rFonts w:ascii="Cambria Math" w:hAnsi="Cambria Math"/>
-          </w:rPr>
-          <m:t>-x</m:t>
-        </m:r>
-      </m:oMath>
+        <w:jc w:val="both"/>
+        <w:rPr>
+          <w:rFonts w:ascii="Roboto Light" w:hAnsi="Roboto Light"/>
+        </w:rPr>
+      </w:pPr>
+      <m:oMathPara>
+        <m:oMathParaPr>
+          <m:jc m:val="left"/>
+        </m:oMathParaPr>
+        <m:oMath>
+          <m:sSub>
+            <m:sSubPr>
+              <m:ctrlPr>
+                <w:rPr>
+                  <w:rFonts w:ascii="Cambria Math" w:hAnsi="Cambria Math"/>
+                  <w:i/>
+                </w:rPr>
+              </m:ctrlPr>
+            </m:sSubPr>
+            <m:e>
+              <m:r>
+                <w:rPr>
+                  <w:rFonts w:ascii="Cambria Math" w:hAnsi="Cambria Math"/>
+                </w:rPr>
+                <m:t>F</m:t>
+              </m:r>
+            </m:e>
+            <m:sub>
+              <m:r>
+                <w:rPr>
+                  <w:rFonts w:ascii="Cambria Math" w:hAnsi="Cambria Math"/>
+                </w:rPr>
+                <m:t>B</m:t>
+              </m:r>
+            </m:sub>
+          </m:sSub>
+          <m:r>
+            <w:rPr>
+              <w:rFonts w:ascii="Cambria Math" w:hAnsi="Cambria Math"/>
+            </w:rPr>
+            <m:t>=</m:t>
+          </m:r>
+          <m:r>
+            <w:rPr>
+              <w:rFonts w:ascii="Cambria Math" w:eastAsiaTheme="minorEastAsia" w:hAnsi="Cambria Math"/>
+            </w:rPr>
+            <m:t>-</m:t>
+          </m:r>
+          <m:r>
+            <w:rPr>
+              <w:rFonts w:ascii="Cambria Math" w:eastAsiaTheme="minorEastAsia" w:hAnsi="Cambria Math"/>
+            </w:rPr>
+            <m:t>i</m:t>
+          </m:r>
+        </m:oMath>
+      </m:oMathPara>
     </w:p>
     <w:p>
       <w:pPr>
@@ -483,6 +1147,7 @@
       <w:r>
         <w:rPr>
           <w:rFonts w:ascii="Roboto Light" w:hAnsi="Roboto Light"/>
+          <w:noProof/>
         </w:rPr>
         <w:drawing>
           <wp:inline distT="0" distB="0" distL="0" distR="0" wp14:anchorId="751C1A02" wp14:editId="521EA4DA">
@@ -536,32 +1201,56 @@
         <w:pStyle w:val="ListParagraph"/>
         <w:spacing w:after="0" w:line="240" w:lineRule="auto"/>
         <w:ind w:left="2160"/>
-        <w:rPr>
-          <w:rFonts w:ascii="Roboto Light" w:hAnsi="Roboto Light"/>
-        </w:rPr>
-      </w:pPr>
-      <m:oMath>
-        <m:r>
-          <w:rPr>
-            <w:rFonts w:ascii="Cambria Math" w:hAnsi="Cambria Math"/>
-          </w:rPr>
-          <m:t>F=</m:t>
-        </m:r>
-      </m:oMath>
-      <w:r>
-        <w:rPr>
-          <w:rFonts w:ascii="Roboto Light" w:hAnsi="Roboto Light"/>
-        </w:rPr>
-        <w:t xml:space="preserve"> Into the page (North) / </w:t>
-      </w:r>
-      <m:oMath>
-        <m:r>
-          <w:rPr>
-            <w:rFonts w:ascii="Cambria Math" w:hAnsi="Cambria Math"/>
-          </w:rPr>
-          <m:t>+z</m:t>
-        </m:r>
-      </m:oMath>
+        <w:jc w:val="both"/>
+        <w:rPr>
+          <w:rFonts w:ascii="Roboto Light" w:hAnsi="Roboto Light"/>
+        </w:rPr>
+      </w:pPr>
+      <m:oMathPara>
+        <m:oMathParaPr>
+          <m:jc m:val="left"/>
+        </m:oMathParaPr>
+        <m:oMath>
+          <m:sSub>
+            <m:sSubPr>
+              <m:ctrlPr>
+                <w:rPr>
+                  <w:rFonts w:ascii="Cambria Math" w:hAnsi="Cambria Math"/>
+                  <w:i/>
+                </w:rPr>
+              </m:ctrlPr>
+            </m:sSubPr>
+            <m:e>
+              <m:r>
+                <w:rPr>
+                  <w:rFonts w:ascii="Cambria Math" w:hAnsi="Cambria Math"/>
+                </w:rPr>
+                <m:t>F</m:t>
+              </m:r>
+            </m:e>
+            <m:sub>
+              <m:r>
+                <w:rPr>
+                  <w:rFonts w:ascii="Cambria Math" w:hAnsi="Cambria Math"/>
+                </w:rPr>
+                <m:t>B</m:t>
+              </m:r>
+            </m:sub>
+          </m:sSub>
+          <m:r>
+            <w:rPr>
+              <w:rFonts w:ascii="Cambria Math" w:hAnsi="Cambria Math"/>
+            </w:rPr>
+            <m:t>=+</m:t>
+          </m:r>
+          <m:r>
+            <w:rPr>
+              <w:rFonts w:ascii="Cambria Math" w:hAnsi="Cambria Math"/>
+            </w:rPr>
+            <m:t>k</m:t>
+          </m:r>
+        </m:oMath>
+      </m:oMathPara>
     </w:p>
     <w:p>
       <w:pPr>
@@ -589,6 +1278,7 @@
       <w:r>
         <w:rPr>
           <w:rFonts w:ascii="Roboto Light" w:hAnsi="Roboto Light"/>
+          <w:noProof/>
         </w:rPr>
         <w:lastRenderedPageBreak/>
         <w:drawing>
@@ -647,28 +1337,51 @@
           <w:rFonts w:ascii="Roboto Light" w:hAnsi="Roboto Light"/>
         </w:rPr>
       </w:pPr>
-      <m:oMath>
-        <m:r>
-          <w:rPr>
-            <w:rFonts w:ascii="Cambria Math" w:hAnsi="Cambria Math"/>
-          </w:rPr>
-          <m:t>F=</m:t>
-        </m:r>
-      </m:oMath>
-      <w:r>
-        <w:rPr>
-          <w:rFonts w:ascii="Roboto Light" w:hAnsi="Roboto Light"/>
-        </w:rPr>
-        <w:t xml:space="preserve"> Out of the page (South) / </w:t>
-      </w:r>
-      <m:oMath>
-        <m:r>
-          <w:rPr>
-            <w:rFonts w:ascii="Cambria Math" w:hAnsi="Cambria Math"/>
-          </w:rPr>
-          <m:t>-z</m:t>
-        </m:r>
-      </m:oMath>
+      <m:oMathPara>
+        <m:oMathParaPr>
+          <m:jc m:val="left"/>
+        </m:oMathParaPr>
+        <m:oMath>
+          <m:sSub>
+            <m:sSubPr>
+              <m:ctrlPr>
+                <w:rPr>
+                  <w:rFonts w:ascii="Cambria Math" w:hAnsi="Cambria Math"/>
+                  <w:i/>
+                </w:rPr>
+              </m:ctrlPr>
+            </m:sSubPr>
+            <m:e>
+              <m:r>
+                <w:rPr>
+                  <w:rFonts w:ascii="Cambria Math" w:hAnsi="Cambria Math"/>
+                </w:rPr>
+                <m:t>F</m:t>
+              </m:r>
+            </m:e>
+            <m:sub>
+              <m:r>
+                <w:rPr>
+                  <w:rFonts w:ascii="Cambria Math" w:hAnsi="Cambria Math"/>
+                </w:rPr>
+                <m:t>B</m:t>
+              </m:r>
+            </m:sub>
+          </m:sSub>
+          <m:r>
+            <w:rPr>
+              <w:rFonts w:ascii="Cambria Math" w:hAnsi="Cambria Math"/>
+            </w:rPr>
+            <m:t>=</m:t>
+          </m:r>
+          <m:r>
+            <w:rPr>
+              <w:rFonts w:ascii="Cambria Math" w:hAnsi="Cambria Math"/>
+            </w:rPr>
+            <m:t>-k</m:t>
+          </m:r>
+        </m:oMath>
+      </m:oMathPara>
     </w:p>
     <w:p>
       <w:pPr>
@@ -696,6 +1409,7 @@
       <w:r>
         <w:rPr>
           <w:rFonts w:ascii="Roboto Light" w:hAnsi="Roboto Light"/>
+          <w:noProof/>
         </w:rPr>
         <w:drawing>
           <wp:inline distT="0" distB="0" distL="0" distR="0" wp14:anchorId="14B67407" wp14:editId="368DF182">
@@ -753,28 +1467,57 @@
           <w:rFonts w:ascii="Roboto Light" w:hAnsi="Roboto Light"/>
         </w:rPr>
       </w:pPr>
-      <m:oMath>
-        <m:r>
-          <w:rPr>
-            <w:rFonts w:ascii="Cambria Math" w:hAnsi="Cambria Math"/>
-          </w:rPr>
-          <m:t>F=</m:t>
-        </m:r>
-      </m:oMath>
-      <w:r>
-        <w:rPr>
-          <w:rFonts w:ascii="Roboto Light" w:hAnsi="Roboto Light"/>
-        </w:rPr>
-        <w:t xml:space="preserve"> Upwards / </w:t>
-      </w:r>
-      <m:oMath>
-        <m:r>
-          <w:rPr>
-            <w:rFonts w:ascii="Cambria Math" w:hAnsi="Cambria Math"/>
-          </w:rPr>
-          <m:t>+y</m:t>
-        </m:r>
-      </m:oMath>
+      <m:oMathPara>
+        <m:oMathParaPr>
+          <m:jc m:val="left"/>
+        </m:oMathParaPr>
+        <m:oMath>
+          <m:sSub>
+            <m:sSubPr>
+              <m:ctrlPr>
+                <w:rPr>
+                  <w:rFonts w:ascii="Cambria Math" w:hAnsi="Cambria Math"/>
+                  <w:i/>
+                </w:rPr>
+              </m:ctrlPr>
+            </m:sSubPr>
+            <m:e>
+              <m:r>
+                <w:rPr>
+                  <w:rFonts w:ascii="Cambria Math" w:hAnsi="Cambria Math"/>
+                </w:rPr>
+                <m:t>F</m:t>
+              </m:r>
+            </m:e>
+            <m:sub>
+              <m:r>
+                <w:rPr>
+                  <w:rFonts w:ascii="Cambria Math" w:hAnsi="Cambria Math"/>
+                </w:rPr>
+                <m:t>B</m:t>
+              </m:r>
+            </m:sub>
+          </m:sSub>
+          <m:r>
+            <w:rPr>
+              <w:rFonts w:ascii="Cambria Math" w:hAnsi="Cambria Math"/>
+            </w:rPr>
+            <m:t>=</m:t>
+          </m:r>
+          <m:r>
+            <w:rPr>
+              <w:rFonts w:ascii="Cambria Math" w:hAnsi="Cambria Math"/>
+            </w:rPr>
+            <m:t>+j</m:t>
+          </m:r>
+          <m:r>
+            <w:rPr>
+              <w:rFonts w:ascii="Cambria Math" w:hAnsi="Cambria Math"/>
+            </w:rPr>
+            <w:softHyphen/>
+          </m:r>
+        </m:oMath>
+      </m:oMathPara>
     </w:p>
     <w:p>
       <w:pPr>
@@ -821,6 +1564,7 @@
       <w:r>
         <w:rPr>
           <w:rFonts w:ascii="Roboto Light" w:hAnsi="Roboto Light"/>
+          <w:noProof/>
         </w:rPr>
         <w:drawing>
           <wp:inline distT="0" distB="0" distL="0" distR="0" wp14:anchorId="738D7F37" wp14:editId="16564C48">
@@ -878,28 +1622,51 @@
           <w:rFonts w:ascii="Roboto Light" w:hAnsi="Roboto Light"/>
         </w:rPr>
       </w:pPr>
-      <m:oMath>
-        <m:r>
-          <w:rPr>
-            <w:rFonts w:ascii="Cambria Math" w:hAnsi="Cambria Math"/>
-          </w:rPr>
-          <m:t>B=</m:t>
-        </m:r>
-      </m:oMath>
-      <w:r>
-        <w:rPr>
-          <w:rFonts w:ascii="Roboto Light" w:hAnsi="Roboto Light"/>
-        </w:rPr>
-        <w:t xml:space="preserve"> Into the page (North) / </w:t>
-      </w:r>
-      <m:oMath>
-        <m:r>
-          <w:rPr>
-            <w:rFonts w:ascii="Cambria Math" w:hAnsi="Cambria Math"/>
-          </w:rPr>
-          <m:t>+z</m:t>
-        </m:r>
-      </m:oMath>
+      <m:oMathPara>
+        <m:oMathParaPr>
+          <m:jc m:val="left"/>
+        </m:oMathParaPr>
+        <m:oMath>
+          <m:sSub>
+            <m:sSubPr>
+              <m:ctrlPr>
+                <w:rPr>
+                  <w:rFonts w:ascii="Cambria Math" w:hAnsi="Cambria Math"/>
+                  <w:i/>
+                </w:rPr>
+              </m:ctrlPr>
+            </m:sSubPr>
+            <m:e>
+              <m:r>
+                <w:rPr>
+                  <w:rFonts w:ascii="Cambria Math" w:hAnsi="Cambria Math"/>
+                </w:rPr>
+                <m:t>B</m:t>
+              </m:r>
+            </m:e>
+            <m:sub>
+              <m:r>
+                <w:rPr>
+                  <w:rFonts w:ascii="Cambria Math" w:hAnsi="Cambria Math"/>
+                </w:rPr>
+                <m:t>B</m:t>
+              </m:r>
+            </m:sub>
+          </m:sSub>
+          <m:r>
+            <w:rPr>
+              <w:rFonts w:ascii="Cambria Math" w:hAnsi="Cambria Math"/>
+            </w:rPr>
+            <m:t>=</m:t>
+          </m:r>
+          <m:r>
+            <w:rPr>
+              <w:rFonts w:ascii="Cambria Math" w:hAnsi="Cambria Math"/>
+            </w:rPr>
+            <m:t>+k</m:t>
+          </m:r>
+        </m:oMath>
+      </m:oMathPara>
     </w:p>
     <w:p>
       <w:pPr>
@@ -927,6 +1694,7 @@
       <w:r>
         <w:rPr>
           <w:rFonts w:ascii="Roboto Light" w:hAnsi="Roboto Light"/>
+          <w:noProof/>
         </w:rPr>
         <w:drawing>
           <wp:inline distT="0" distB="0" distL="0" distR="0" wp14:anchorId="1B3857D8" wp14:editId="5B8EA7D9">
@@ -985,27 +1753,45 @@
         </w:rPr>
       </w:pPr>
       <m:oMath>
+        <m:sSub>
+          <m:sSubPr>
+            <m:ctrlPr>
+              <w:rPr>
+                <w:rFonts w:ascii="Cambria Math" w:hAnsi="Cambria Math"/>
+                <w:i/>
+              </w:rPr>
+            </m:ctrlPr>
+          </m:sSubPr>
+          <m:e>
+            <m:r>
+              <w:rPr>
+                <w:rFonts w:ascii="Cambria Math" w:hAnsi="Cambria Math"/>
+              </w:rPr>
+              <m:t>B</m:t>
+            </m:r>
+          </m:e>
+          <m:sub>
+            <m:r>
+              <w:rPr>
+                <w:rFonts w:ascii="Cambria Math" w:hAnsi="Cambria Math"/>
+              </w:rPr>
+              <m:t>B</m:t>
+            </m:r>
+          </m:sub>
+        </m:sSub>
         <m:r>
           <w:rPr>
             <w:rFonts w:ascii="Cambria Math" w:hAnsi="Cambria Math"/>
           </w:rPr>
-          <m:t>B=</m:t>
+          <m:t>=-i</m:t>
         </m:r>
       </m:oMath>
       <w:r>
         <w:rPr>
           <w:rFonts w:ascii="Roboto Light" w:hAnsi="Roboto Light"/>
         </w:rPr>
-        <w:t xml:space="preserve"> East / </w:t>
-      </w:r>
-      <m:oMath>
-        <m:r>
-          <w:rPr>
-            <w:rFonts w:ascii="Cambria Math" w:hAnsi="Cambria Math"/>
-          </w:rPr>
-          <m:t>+x</m:t>
-        </m:r>
-      </m:oMath>
+        <w:t xml:space="preserve"> </w:t>
+      </w:r>
     </w:p>
     <w:p>
       <w:pPr>
@@ -1561,6 +2347,16 @@
       <w:contextualSpacing/>
     </w:pPr>
   </w:style>
+  <w:style w:type="character" w:styleId="PlaceholderText">
+    <w:name w:val="Placeholder Text"/>
+    <w:basedOn w:val="DefaultParagraphFont"/>
+    <w:uiPriority w:val="99"/>
+    <w:semiHidden/>
+    <w:rsid w:val="00915854"/>
+    <w:rPr>
+      <w:color w:val="808080"/>
+    </w:rPr>
+  </w:style>
 </w:styles>
 </file>
 

</xml_diff>

<commit_message>
🥯 [phys2] FE'd WW1
</commit_message>
<xml_diff>
--- a/SY21-22/12ST2/SEM2/4/genphys-2/ww1.docx
+++ b/SY21-22/12ST2/SEM2/4/genphys-2/ww1.docx
@@ -295,13 +295,7 @@
             <w:rPr>
               <w:rFonts w:ascii="Cambria Math" w:eastAsiaTheme="minorEastAsia" w:hAnsi="Cambria Math"/>
             </w:rPr>
-            <m:t>=15</m:t>
-          </m:r>
-          <m:r>
-            <w:rPr>
-              <w:rFonts w:ascii="Cambria Math" w:eastAsiaTheme="minorEastAsia" w:hAnsi="Cambria Math"/>
-            </w:rPr>
-            <m:t xml:space="preserve"> A</m:t>
+            <m:t>=15 A</m:t>
           </m:r>
           <m:r>
             <m:rPr>
@@ -310,52 +304,7 @@
             <w:rPr>
               <w:rFonts w:ascii="Cambria Math" w:eastAsiaTheme="minorEastAsia" w:hAnsi="Cambria Math"/>
             </w:rPr>
-            <m:t>⋅</m:t>
-          </m:r>
-          <m:r>
-            <m:rPr>
-              <m:sty m:val="p"/>
-            </m:rPr>
-            <w:rPr>
-              <w:rFonts w:ascii="Cambria Math" w:eastAsiaTheme="minorEastAsia" w:hAnsi="Cambria Math"/>
-            </w:rPr>
-            <m:t>0.75 m</m:t>
-          </m:r>
-          <m:r>
-            <m:rPr>
-              <m:sty m:val="p"/>
-            </m:rPr>
-            <w:rPr>
-              <w:rFonts w:ascii="Cambria Math" w:eastAsiaTheme="minorEastAsia" w:hAnsi="Cambria Math"/>
-            </w:rPr>
-            <m:t>⋅</m:t>
-          </m:r>
-          <m:r>
-            <m:rPr>
-              <m:sty m:val="p"/>
-            </m:rPr>
-            <w:rPr>
-              <w:rFonts w:ascii="Cambria Math" w:eastAsiaTheme="minorEastAsia" w:hAnsi="Cambria Math"/>
-            </w:rPr>
-            <m:t>12T</m:t>
-          </m:r>
-          <m:r>
-            <m:rPr>
-              <m:sty m:val="p"/>
-            </m:rPr>
-            <w:rPr>
-              <w:rFonts w:ascii="Cambria Math" w:eastAsiaTheme="minorEastAsia" w:hAnsi="Cambria Math"/>
-            </w:rPr>
-            <m:t>⋅</m:t>
-          </m:r>
-          <m:r>
-            <m:rPr>
-              <m:sty m:val="p"/>
-            </m:rPr>
-            <w:rPr>
-              <w:rFonts w:ascii="Cambria Math" w:eastAsiaTheme="minorEastAsia" w:hAnsi="Cambria Math"/>
-            </w:rPr>
-            <m:t>sin</m:t>
+            <m:t>⋅0.75 m⋅12T⋅sin</m:t>
           </m:r>
           <m:r>
             <w:rPr>
@@ -428,23 +377,7 @@
               <w:color w:val="FFFFFF" w:themeColor="background1"/>
               <w:highlight w:val="black"/>
             </w:rPr>
-            <m:t>=135 N=-135</m:t>
-          </m:r>
-          <m:r>
-            <w:rPr>
-              <w:rFonts w:ascii="Cambria Math" w:hAnsi="Cambria Math"/>
-              <w:color w:val="FFFFFF" w:themeColor="background1"/>
-              <w:highlight w:val="black"/>
-            </w:rPr>
-            <m:t xml:space="preserve"> </m:t>
-          </m:r>
-          <m:r>
-            <w:rPr>
-              <w:rFonts w:ascii="Cambria Math" w:hAnsi="Cambria Math"/>
-              <w:color w:val="FFFFFF" w:themeColor="background1"/>
-              <w:highlight w:val="black"/>
-            </w:rPr>
-            <m:t>j</m:t>
+            <m:t>=135 N=-135 j</m:t>
           </m:r>
         </m:oMath>
       </m:oMathPara>
@@ -621,25 +554,7 @@
             <w:rPr>
               <w:rFonts w:ascii="Cambria Math" w:eastAsiaTheme="minorEastAsia" w:hAnsi="Cambria Math"/>
             </w:rPr>
-            <m:t>θ</m:t>
-          </m:r>
-          <m:r>
-            <m:rPr>
-              <m:sty m:val="p"/>
-            </m:rPr>
-            <w:rPr>
-              <w:rFonts w:ascii="Cambria Math" w:eastAsiaTheme="minorEastAsia" w:hAnsi="Cambria Math"/>
-            </w:rPr>
-            <m:t>=1.6</m:t>
-          </m:r>
-          <m:r>
-            <m:rPr>
-              <m:sty m:val="p"/>
-            </m:rPr>
-            <w:rPr>
-              <w:rFonts w:ascii="Cambria Math" w:eastAsiaTheme="minorEastAsia" w:hAnsi="Cambria Math"/>
-            </w:rPr>
-            <m:t>×</m:t>
+            <m:t>θ=1.6×</m:t>
           </m:r>
           <m:sSup>
             <m:sSupPr>
@@ -679,28 +594,13 @@
             <w:rPr>
               <w:rFonts w:ascii="Cambria Math" w:eastAsiaTheme="minorEastAsia" w:hAnsi="Cambria Math"/>
             </w:rPr>
-            <m:t xml:space="preserve"> C</m:t>
-          </m:r>
-          <m:r>
-            <m:rPr>
-              <m:sty m:val="p"/>
-            </m:rPr>
+            <m:t xml:space="preserve"> C⋅</m:t>
+          </m:r>
+          <m:r>
             <w:rPr>
               <w:rFonts w:ascii="Cambria Math" w:eastAsiaTheme="minorEastAsia" w:hAnsi="Cambria Math"/>
             </w:rPr>
-            <m:t>⋅</m:t>
-          </m:r>
-          <m:r>
-            <w:rPr>
-              <w:rFonts w:ascii="Cambria Math" w:eastAsiaTheme="minorEastAsia" w:hAnsi="Cambria Math"/>
-            </w:rPr>
-            <m:t>300000</m:t>
-          </m:r>
-          <m:r>
-            <w:rPr>
-              <w:rFonts w:ascii="Cambria Math" w:eastAsiaTheme="minorEastAsia" w:hAnsi="Cambria Math"/>
-            </w:rPr>
-            <m:t xml:space="preserve"> </m:t>
+            <m:t xml:space="preserve">300000 </m:t>
           </m:r>
           <m:f>
             <m:fPr>
@@ -883,7 +783,23 @@
               <w:color w:val="FFFFFF" w:themeColor="background1"/>
               <w:highlight w:val="black"/>
             </w:rPr>
-            <m:t>N=9.6</m:t>
+            <m:t>N=</m:t>
+          </m:r>
+          <m:r>
+            <w:rPr>
+              <w:rFonts w:ascii="Cambria Math" w:eastAsiaTheme="minorEastAsia" w:hAnsi="Cambria Math"/>
+              <w:color w:val="FFFFFF" w:themeColor="background1"/>
+              <w:highlight w:val="black"/>
+            </w:rPr>
+            <m:t>-</m:t>
+          </m:r>
+          <m:r>
+            <w:rPr>
+              <w:rFonts w:ascii="Cambria Math" w:eastAsiaTheme="minorEastAsia" w:hAnsi="Cambria Math"/>
+              <w:color w:val="FFFFFF" w:themeColor="background1"/>
+              <w:highlight w:val="black"/>
+            </w:rPr>
+            <m:t>9.6</m:t>
           </m:r>
           <m:r>
             <m:rPr>
@@ -1110,13 +1026,7 @@
             <w:rPr>
               <w:rFonts w:ascii="Cambria Math" w:eastAsiaTheme="minorEastAsia" w:hAnsi="Cambria Math"/>
             </w:rPr>
-            <m:t>-</m:t>
-          </m:r>
-          <m:r>
-            <w:rPr>
-              <w:rFonts w:ascii="Cambria Math" w:eastAsiaTheme="minorEastAsia" w:hAnsi="Cambria Math"/>
-            </w:rPr>
-            <m:t>i</m:t>
+            <m:t>-i</m:t>
           </m:r>
         </m:oMath>
       </m:oMathPara>
@@ -1241,7 +1151,13 @@
             <w:rPr>
               <w:rFonts w:ascii="Cambria Math" w:hAnsi="Cambria Math"/>
             </w:rPr>
-            <m:t>=+</m:t>
+            <m:t>=</m:t>
+          </m:r>
+          <m:r>
+            <w:rPr>
+              <w:rFonts w:ascii="Cambria Math" w:hAnsi="Cambria Math"/>
+            </w:rPr>
+            <m:t>+</m:t>
           </m:r>
           <m:r>
             <w:rPr>
@@ -1378,7 +1294,13 @@
             <w:rPr>
               <w:rFonts w:ascii="Cambria Math" w:hAnsi="Cambria Math"/>
             </w:rPr>
-            <m:t>-k</m:t>
+            <m:t>-</m:t>
+          </m:r>
+          <m:r>
+            <w:rPr>
+              <w:rFonts w:ascii="Cambria Math" w:hAnsi="Cambria Math"/>
+            </w:rPr>
+            <m:t>k</m:t>
           </m:r>
         </m:oMath>
       </m:oMathPara>
@@ -1502,15 +1424,12 @@
             <w:rPr>
               <w:rFonts w:ascii="Cambria Math" w:hAnsi="Cambria Math"/>
             </w:rPr>
-            <m:t>=</m:t>
-          </m:r>
-          <m:r>
-            <w:rPr>
-              <w:rFonts w:ascii="Cambria Math" w:hAnsi="Cambria Math"/>
-            </w:rPr>
-            <m:t>+j</m:t>
-          </m:r>
-          <m:r>
+            <m:t>=+j</m:t>
+          </m:r>
+          <m:r>
+            <m:rPr>
+              <m:sty m:val="p"/>
+            </m:rPr>
             <w:rPr>
               <w:rFonts w:ascii="Cambria Math" w:hAnsi="Cambria Math"/>
             </w:rPr>
@@ -1663,7 +1582,13 @@
             <w:rPr>
               <w:rFonts w:ascii="Cambria Math" w:hAnsi="Cambria Math"/>
             </w:rPr>
-            <m:t>+k</m:t>
+            <m:t>-</m:t>
+          </m:r>
+          <m:r>
+            <w:rPr>
+              <w:rFonts w:ascii="Cambria Math" w:hAnsi="Cambria Math"/>
+            </w:rPr>
+            <m:t>k</m:t>
           </m:r>
         </m:oMath>
       </m:oMathPara>
@@ -1783,7 +1708,19 @@
           <w:rPr>
             <w:rFonts w:ascii="Cambria Math" w:hAnsi="Cambria Math"/>
           </w:rPr>
-          <m:t>=-i</m:t>
+          <m:t>=</m:t>
+        </m:r>
+        <m:r>
+          <w:rPr>
+            <w:rFonts w:ascii="Cambria Math" w:hAnsi="Cambria Math"/>
+          </w:rPr>
+          <m:t>+</m:t>
+        </m:r>
+        <m:r>
+          <w:rPr>
+            <w:rFonts w:ascii="Cambria Math" w:hAnsi="Cambria Math"/>
+          </w:rPr>
+          <m:t>i</m:t>
         </m:r>
       </m:oMath>
       <w:r>

</xml_diff>